<commit_message>
Working on a dutch assignment
</commit_message>
<xml_diff>
--- a/Extra Javascript/questions week 5 and 6.docx
+++ b/Extra Javascript/questions week 5 and 6.docx
@@ -3,6 +3,14 @@
 <w:document xmlns:wpc="http://schemas.microsoft.com/office/word/2010/wordprocessingCanvas" xmlns:cx="http://schemas.microsoft.com/office/drawing/2014/chartex" xmlns:cx1="http://schemas.microsoft.com/office/drawing/2015/9/8/chartex" xmlns:cx2="http://schemas.microsoft.com/office/drawing/2015/10/21/chartex" xmlns:cx3="http://schemas.microsoft.com/office/drawing/2016/5/9/chartex" xmlns:cx4="http://schemas.microsoft.com/office/drawing/2016/5/10/chartex" xmlns:cx5="http://schemas.microsoft.com/office/drawing/2016/5/11/chartex" xmlns:cx6="http://schemas.microsoft.com/office/drawing/2016/5/12/chartex" xmlns:cx7="http://schemas.microsoft.com/office/drawing/2016/5/13/chartex" xmlns:cx8="http://schemas.microsoft.com/office/drawing/2016/5/14/chartex" xmlns:mc="http://schemas.openxmlformats.org/markup-compatibility/2006" xmlns:aink="http://schemas.microsoft.com/office/drawing/2016/ink" xmlns:am3d="http://schemas.microsoft.com/office/drawing/2017/model3d" xmlns:o="urn:schemas-microsoft-com:office:office" xmlns:oel="http://schemas.microsoft.com/office/2019/extlst" xmlns:r="http://schemas.openxmlformats.org/officeDocument/2006/relationships" xmlns:m="http://schemas.openxmlformats.org/officeDocument/2006/math" xmlns:v="urn:schemas-microsoft-com:vml" xmlns:wp14="http://schemas.microsoft.com/office/word/2010/wordprocessingDrawing" xmlns:wp="http://schemas.openxmlformats.org/drawingml/2006/wordprocessingDrawing" xmlns:w10="urn:schemas-microsoft-com:office:word" xmlns:w="http://schemas.openxmlformats.org/wordprocessingml/2006/main" xmlns:w14="http://schemas.microsoft.com/office/word/2010/wordml" xmlns:w15="http://schemas.microsoft.com/office/word/2012/wordml" xmlns:w16cex="http://schemas.microsoft.com/office/word/2018/wordml/cex" xmlns:w16cid="http://schemas.microsoft.com/office/word/2016/wordml/cid" xmlns:w16="http://schemas.microsoft.com/office/word/2018/wordml" xmlns:w16sdtdh="http://schemas.microsoft.com/office/word/2020/wordml/sdtdatahash" xmlns:w16se="http://schemas.microsoft.com/office/word/2015/wordml/symex" xmlns:wpg="http://schemas.microsoft.com/office/word/2010/wordprocessingGroup" xmlns:wpi="http://schemas.microsoft.com/office/word/2010/wordprocessingInk" xmlns:wne="http://schemas.microsoft.com/office/word/2006/wordml" xmlns:wps="http://schemas.microsoft.com/office/word/2010/wordprocessingShape" mc:Ignorable="w14 w15 w16se w16cid w16 w16cex w16sdtdh wp14">
   <w:body>
     <w:p>
+      <w:r>
+        <w:t>1 Het structuur type van de c</w:t>
+      </w:r>
+      <w:r>
+        <w:t>ode</w:t>
+      </w:r>
+    </w:p>
+    <w:p>
       <w:pPr>
         <w:rPr>
           <w:lang w:val="en-GB"/>
@@ -12,7 +20,46 @@
         <w:rPr>
           <w:lang w:val="en-GB"/>
         </w:rPr>
-        <w:t>aaaaaaaaaaaaaaaa</w:t>
+        <w:t xml:space="preserve">2. </w:t>
+      </w:r>
+      <w:r>
+        <w:rPr>
+          <w:lang w:val="en-GB"/>
+        </w:rPr>
+        <w:t xml:space="preserve">This is when you use </w:t>
+      </w:r>
+      <w:proofErr w:type="spellStart"/>
+      <w:r>
+        <w:rPr>
+          <w:lang w:val="en-GB"/>
+        </w:rPr>
+        <w:t>J</w:t>
+      </w:r>
+      <w:r>
+        <w:rPr>
+          <w:lang w:val="en-GB"/>
+        </w:rPr>
+        <w:t>avascript</w:t>
+      </w:r>
+      <w:proofErr w:type="spellEnd"/>
+      <w:r>
+        <w:rPr>
+          <w:lang w:val="en-GB"/>
+        </w:rPr>
+        <w:t xml:space="preserve"> to Modify Elements of a website</w:t>
+      </w:r>
+    </w:p>
+    <w:p>
+      <w:pPr>
+        <w:rPr>
+          <w:lang w:val="en-GB"/>
+        </w:rPr>
+      </w:pPr>
+      <w:r>
+        <w:rPr>
+          <w:lang w:val="en-GB"/>
+        </w:rPr>
+        <w:t xml:space="preserve">3. </w:t>
       </w:r>
     </w:p>
     <w:sectPr>
@@ -23,6 +70,103 @@
     </w:sectPr>
   </w:body>
 </w:document>
+</file>
+
+<file path=word/numbering.xml><?xml version="1.0" encoding="utf-8"?>
+<w:numbering xmlns:wpc="http://schemas.microsoft.com/office/word/2010/wordprocessingCanvas" xmlns:cx="http://schemas.microsoft.com/office/drawing/2014/chartex" xmlns:cx1="http://schemas.microsoft.com/office/drawing/2015/9/8/chartex" xmlns:cx2="http://schemas.microsoft.com/office/drawing/2015/10/21/chartex" xmlns:cx3="http://schemas.microsoft.com/office/drawing/2016/5/9/chartex" xmlns:cx4="http://schemas.microsoft.com/office/drawing/2016/5/10/chartex" xmlns:cx5="http://schemas.microsoft.com/office/drawing/2016/5/11/chartex" xmlns:cx6="http://schemas.microsoft.com/office/drawing/2016/5/12/chartex" xmlns:cx7="http://schemas.microsoft.com/office/drawing/2016/5/13/chartex" xmlns:cx8="http://schemas.microsoft.com/office/drawing/2016/5/14/chartex" xmlns:mc="http://schemas.openxmlformats.org/markup-compatibility/2006" xmlns:aink="http://schemas.microsoft.com/office/drawing/2016/ink" xmlns:am3d="http://schemas.microsoft.com/office/drawing/2017/model3d" xmlns:o="urn:schemas-microsoft-com:office:office" xmlns:oel="http://schemas.microsoft.com/office/2019/extlst" xmlns:r="http://schemas.openxmlformats.org/officeDocument/2006/relationships" xmlns:m="http://schemas.openxmlformats.org/officeDocument/2006/math" xmlns:v="urn:schemas-microsoft-com:vml" xmlns:wp14="http://schemas.microsoft.com/office/word/2010/wordprocessingDrawing" xmlns:wp="http://schemas.openxmlformats.org/drawingml/2006/wordprocessingDrawing" xmlns:w10="urn:schemas-microsoft-com:office:word" xmlns:w="http://schemas.openxmlformats.org/wordprocessingml/2006/main" xmlns:w14="http://schemas.microsoft.com/office/word/2010/wordml" xmlns:w15="http://schemas.microsoft.com/office/word/2012/wordml" xmlns:w16cex="http://schemas.microsoft.com/office/word/2018/wordml/cex" xmlns:w16cid="http://schemas.microsoft.com/office/word/2016/wordml/cid" xmlns:w16="http://schemas.microsoft.com/office/word/2018/wordml" xmlns:w16sdtdh="http://schemas.microsoft.com/office/word/2020/wordml/sdtdatahash" xmlns:w16se="http://schemas.microsoft.com/office/word/2015/wordml/symex" xmlns:wpg="http://schemas.microsoft.com/office/word/2010/wordprocessingGroup" xmlns:wpi="http://schemas.microsoft.com/office/word/2010/wordprocessingInk" xmlns:wne="http://schemas.microsoft.com/office/word/2006/wordml" xmlns:wps="http://schemas.microsoft.com/office/word/2010/wordprocessingShape" mc:Ignorable="w14 w15 w16se w16cid w16 w16cex w16sdtdh wp14">
+  <w:abstractNum w:abstractNumId="0" w15:restartNumberingAfterBreak="0">
+    <w:nsid w:val="61C2103E"/>
+    <w:multiLevelType w:val="hybridMultilevel"/>
+    <w:tmpl w:val="AA4CCBE4"/>
+    <w:lvl w:ilvl="0" w:tplc="0413000F">
+      <w:start w:val="1"/>
+      <w:numFmt w:val="decimal"/>
+      <w:lvlText w:val="%1."/>
+      <w:lvlJc w:val="left"/>
+      <w:pPr>
+        <w:ind w:left="720" w:hanging="360"/>
+      </w:pPr>
+      <w:rPr>
+        <w:rFonts w:hint="default"/>
+      </w:rPr>
+    </w:lvl>
+    <w:lvl w:ilvl="1" w:tplc="04130019" w:tentative="1">
+      <w:start w:val="1"/>
+      <w:numFmt w:val="lowerLetter"/>
+      <w:lvlText w:val="%2."/>
+      <w:lvlJc w:val="left"/>
+      <w:pPr>
+        <w:ind w:left="1440" w:hanging="360"/>
+      </w:pPr>
+    </w:lvl>
+    <w:lvl w:ilvl="2" w:tplc="0413001B" w:tentative="1">
+      <w:start w:val="1"/>
+      <w:numFmt w:val="lowerRoman"/>
+      <w:lvlText w:val="%3."/>
+      <w:lvlJc w:val="right"/>
+      <w:pPr>
+        <w:ind w:left="2160" w:hanging="180"/>
+      </w:pPr>
+    </w:lvl>
+    <w:lvl w:ilvl="3" w:tplc="0413000F" w:tentative="1">
+      <w:start w:val="1"/>
+      <w:numFmt w:val="decimal"/>
+      <w:lvlText w:val="%4."/>
+      <w:lvlJc w:val="left"/>
+      <w:pPr>
+        <w:ind w:left="2880" w:hanging="360"/>
+      </w:pPr>
+    </w:lvl>
+    <w:lvl w:ilvl="4" w:tplc="04130019" w:tentative="1">
+      <w:start w:val="1"/>
+      <w:numFmt w:val="lowerLetter"/>
+      <w:lvlText w:val="%5."/>
+      <w:lvlJc w:val="left"/>
+      <w:pPr>
+        <w:ind w:left="3600" w:hanging="360"/>
+      </w:pPr>
+    </w:lvl>
+    <w:lvl w:ilvl="5" w:tplc="0413001B" w:tentative="1">
+      <w:start w:val="1"/>
+      <w:numFmt w:val="lowerRoman"/>
+      <w:lvlText w:val="%6."/>
+      <w:lvlJc w:val="right"/>
+      <w:pPr>
+        <w:ind w:left="4320" w:hanging="180"/>
+      </w:pPr>
+    </w:lvl>
+    <w:lvl w:ilvl="6" w:tplc="0413000F" w:tentative="1">
+      <w:start w:val="1"/>
+      <w:numFmt w:val="decimal"/>
+      <w:lvlText w:val="%7."/>
+      <w:lvlJc w:val="left"/>
+      <w:pPr>
+        <w:ind w:left="5040" w:hanging="360"/>
+      </w:pPr>
+    </w:lvl>
+    <w:lvl w:ilvl="7" w:tplc="04130019" w:tentative="1">
+      <w:start w:val="1"/>
+      <w:numFmt w:val="lowerLetter"/>
+      <w:lvlText w:val="%8."/>
+      <w:lvlJc w:val="left"/>
+      <w:pPr>
+        <w:ind w:left="5760" w:hanging="360"/>
+      </w:pPr>
+    </w:lvl>
+    <w:lvl w:ilvl="8" w:tplc="0413001B" w:tentative="1">
+      <w:start w:val="1"/>
+      <w:numFmt w:val="lowerRoman"/>
+      <w:lvlText w:val="%9."/>
+      <w:lvlJc w:val="right"/>
+      <w:pPr>
+        <w:ind w:left="6480" w:hanging="180"/>
+      </w:pPr>
+    </w:lvl>
+  </w:abstractNum>
+  <w:num w:numId="1" w16cid:durableId="1343969217">
+    <w:abstractNumId w:val="0"/>
+  </w:num>
+</w:numbering>
 </file>
 
 <file path=word/styles.xml><?xml version="1.0" encoding="utf-8"?>
@@ -451,6 +595,17 @@
     <w:semiHidden/>
     <w:unhideWhenUsed/>
   </w:style>
+  <w:style w:type="paragraph" w:styleId="Lijstalinea">
+    <w:name w:val="List Paragraph"/>
+    <w:basedOn w:val="Standaard"/>
+    <w:uiPriority w:val="34"/>
+    <w:qFormat/>
+    <w:rsid w:val="00B438E2"/>
+    <w:pPr>
+      <w:ind w:left="720"/>
+      <w:contextualSpacing/>
+    </w:pPr>
+  </w:style>
 </w:styles>
 </file>
 

</xml_diff>

<commit_message>
Default Dances even harder
</commit_message>
<xml_diff>
--- a/Extra Javascript/questions week 5 and 6.docx
+++ b/Extra Javascript/questions week 5 and 6.docx
@@ -26,32 +26,124 @@
         <w:rPr>
           <w:lang w:val="en-GB"/>
         </w:rPr>
-        <w:t>This is when you use J</w:t>
-      </w:r>
+        <w:t xml:space="preserve">This is when you use </w:t>
+      </w:r>
+      <w:proofErr w:type="spellStart"/>
       <w:r>
         <w:rPr>
           <w:lang w:val="en-GB"/>
         </w:rPr>
-        <w:t>avascript to Modify Elements of a website</w:t>
-      </w:r>
-    </w:p>
-    <w:p>
-      <w:pPr>
+        <w:t>J</w:t>
+      </w:r>
+      <w:r>
         <w:rPr>
           <w:lang w:val="en-GB"/>
         </w:rPr>
-      </w:pPr>
+        <w:t>avascript</w:t>
+      </w:r>
+      <w:proofErr w:type="spellEnd"/>
       <w:r>
         <w:rPr>
           <w:lang w:val="en-GB"/>
         </w:rPr>
+        <w:t xml:space="preserve"> to Modify Elements of a website</w:t>
+      </w:r>
+    </w:p>
+    <w:p>
+      <w:r>
         <w:t xml:space="preserve">3. </w:t>
       </w:r>
       <w:r>
-        <w:rPr>
-          <w:lang w:val="en-GB"/>
-        </w:rPr>
-        <w:t>aaaaaaaaaaaaaaaaaaaaaaaaaaaaaaaaaaaaaaaaaaaaaaaaaaaaaaaaaaaaaa</w:t>
+        <w:t>Zodra je begint te w</w:t>
+      </w:r>
+      <w:r>
+        <w:t>erken</w:t>
+      </w:r>
+    </w:p>
+    <w:p>
+      <w:r>
+        <w:t>4.</w:t>
+      </w:r>
+      <w:r>
+        <w:t xml:space="preserve"> Dit is zo omdat je elementen interactief kan maken die terug komen in de DOM </w:t>
+      </w:r>
+    </w:p>
+    <w:p>
+      <w:r>
+        <w:t>5. Vraag voor een stukje van een element en komt terug met de eerste</w:t>
+      </w:r>
+    </w:p>
+    <w:p>
+      <w:r>
+        <w:t xml:space="preserve">6. </w:t>
+      </w:r>
+      <w:proofErr w:type="spellStart"/>
+      <w:r>
+        <w:t>querySelector</w:t>
+      </w:r>
+      <w:proofErr w:type="spellEnd"/>
+      <w:r>
+        <w:t xml:space="preserve"> komt terug met het eerste antwoord, </w:t>
+      </w:r>
+      <w:proofErr w:type="spellStart"/>
+      <w:r>
+        <w:t>All</w:t>
+      </w:r>
+      <w:proofErr w:type="spellEnd"/>
+      <w:r>
+        <w:t xml:space="preserve"> er achter zetten komt terug met elk overeen komend antwoord</w:t>
+      </w:r>
+    </w:p>
+    <w:p>
+      <w:r>
+        <w:t>7. A7</w:t>
+      </w:r>
+    </w:p>
+    <w:p>
+      <w:r>
+        <w:t xml:space="preserve">8. A6 is een </w:t>
+      </w:r>
+      <w:r>
+        <w:t>prachtige snelweg</w:t>
+      </w:r>
+    </w:p>
+    <w:p>
+      <w:r>
+        <w:t xml:space="preserve">9. </w:t>
+      </w:r>
+      <w:proofErr w:type="spellStart"/>
+      <w:r>
+        <w:t>g.textContent</w:t>
+      </w:r>
+      <w:proofErr w:type="spellEnd"/>
+      <w:r>
+        <w:t xml:space="preserve"> is een prachtige snelweg</w:t>
+      </w:r>
+    </w:p>
+    <w:p>
+      <w:r>
+        <w:t xml:space="preserve">10. </w:t>
+      </w:r>
+      <w:r>
+        <w:t>A36</w:t>
+      </w:r>
+    </w:p>
+    <w:p>
+      <w:r>
+        <w:t>11. A12</w:t>
+      </w:r>
+    </w:p>
+    <w:p>
+      <w:r>
+        <w:t xml:space="preserve">12. </w:t>
+      </w:r>
+      <w:r>
+        <w:t>A15</w:t>
+      </w:r>
+    </w:p>
+    <w:p>
+      <w:r>
+        <w:t xml:space="preserve">13. </w:t>
       </w:r>
     </w:p>
     <w:sectPr>

</xml_diff>

<commit_message>
Something extra from the open dag
</commit_message>
<xml_diff>
--- a/Extra Javascript/questions week 5 and 6.docx
+++ b/Extra Javascript/questions week 5 and 6.docx
@@ -121,29 +121,70 @@
       </w:r>
     </w:p>
     <w:p>
-      <w:r>
+      <w:pPr>
+        <w:rPr>
+          <w:lang w:val="en-GB"/>
+        </w:rPr>
+      </w:pPr>
+      <w:r>
+        <w:rPr>
+          <w:lang w:val="en-GB"/>
+        </w:rPr>
         <w:t xml:space="preserve">10. </w:t>
       </w:r>
       <w:r>
+        <w:rPr>
+          <w:lang w:val="en-GB"/>
+        </w:rPr>
         <w:t>A36</w:t>
       </w:r>
     </w:p>
     <w:p>
-      <w:r>
+      <w:pPr>
+        <w:rPr>
+          <w:lang w:val="en-GB"/>
+        </w:rPr>
+      </w:pPr>
+      <w:r>
+        <w:rPr>
+          <w:lang w:val="en-GB"/>
+        </w:rPr>
         <w:t>11. A12</w:t>
       </w:r>
     </w:p>
     <w:p>
-      <w:r>
+      <w:pPr>
+        <w:rPr>
+          <w:lang w:val="en-GB"/>
+        </w:rPr>
+      </w:pPr>
+      <w:r>
+        <w:rPr>
+          <w:lang w:val="en-GB"/>
+        </w:rPr>
         <w:t xml:space="preserve">12. </w:t>
       </w:r>
       <w:r>
+        <w:rPr>
+          <w:lang w:val="en-GB"/>
+        </w:rPr>
         <w:t>A15</w:t>
       </w:r>
     </w:p>
     <w:p>
       <w:r>
         <w:t xml:space="preserve">13. </w:t>
+      </w:r>
+      <w:r>
+        <w:t>Events zijn dingen die gebeuren b</w:t>
+      </w:r>
+      <w:r>
+        <w:t>innen de HTML</w:t>
+      </w:r>
+    </w:p>
+    <w:p>
+      <w:r>
+        <w:t xml:space="preserve">14. </w:t>
       </w:r>
     </w:p>
     <w:sectPr>

</xml_diff>

<commit_message>
Starting Praktijk opdracht JS
</commit_message>
<xml_diff>
--- a/Extra Javascript/questions week 5 and 6.docx
+++ b/Extra Javascript/questions week 5 and 6.docx
@@ -26,27 +26,13 @@
         <w:rPr>
           <w:lang w:val="en-GB"/>
         </w:rPr>
-        <w:t xml:space="preserve">This is when you use </w:t>
-      </w:r>
-      <w:proofErr w:type="spellStart"/>
-      <w:r>
-        <w:rPr>
-          <w:lang w:val="en-GB"/>
-        </w:rPr>
-        <w:t>J</w:t>
-      </w:r>
-      <w:r>
-        <w:rPr>
-          <w:lang w:val="en-GB"/>
-        </w:rPr>
-        <w:t>avascript</w:t>
-      </w:r>
-      <w:proofErr w:type="spellEnd"/>
-      <w:r>
-        <w:rPr>
-          <w:lang w:val="en-GB"/>
-        </w:rPr>
-        <w:t xml:space="preserve"> to Modify Elements of a website</w:t>
+        <w:t>This is when you use J</w:t>
+      </w:r>
+      <w:r>
+        <w:rPr>
+          <w:lang w:val="en-GB"/>
+        </w:rPr>
+        <w:t>avascript to Modify Elements of a website</w:t>
       </w:r>
     </w:p>
     <w:p>
@@ -75,23 +61,7 @@
     </w:p>
     <w:p>
       <w:r>
-        <w:t xml:space="preserve">6. </w:t>
-      </w:r>
-      <w:proofErr w:type="spellStart"/>
-      <w:r>
-        <w:t>querySelector</w:t>
-      </w:r>
-      <w:proofErr w:type="spellEnd"/>
-      <w:r>
-        <w:t xml:space="preserve"> komt terug met het eerste antwoord, </w:t>
-      </w:r>
-      <w:proofErr w:type="spellStart"/>
-      <w:r>
-        <w:t>All</w:t>
-      </w:r>
-      <w:proofErr w:type="spellEnd"/>
-      <w:r>
-        <w:t xml:space="preserve"> er achter zetten komt terug met elk overeen komend antwoord</w:t>
+        <w:t>6. querySelector komt terug met het eerste antwoord, All er achter zetten komt terug met elk overeen komend antwoord</w:t>
       </w:r>
     </w:p>
     <w:p>
@@ -109,15 +79,7 @@
     </w:p>
     <w:p>
       <w:r>
-        <w:t xml:space="preserve">9. </w:t>
-      </w:r>
-      <w:proofErr w:type="spellStart"/>
-      <w:r>
-        <w:t>g.textContent</w:t>
-      </w:r>
-      <w:proofErr w:type="spellEnd"/>
-      <w:r>
-        <w:t xml:space="preserve"> is een prachtige snelweg</w:t>
+        <w:t>9. g.textContent is een prachtige snelweg</w:t>
       </w:r>
     </w:p>
     <w:p>
@@ -183,8 +145,115 @@
       </w:r>
     </w:p>
     <w:p>
-      <w:r>
+      <w:pPr>
+        <w:rPr>
+          <w:lang w:val="en-GB"/>
+        </w:rPr>
+      </w:pPr>
+      <w:r>
+        <w:rPr>
+          <w:lang w:val="en-GB"/>
+        </w:rPr>
         <w:t xml:space="preserve">14. </w:t>
+      </w:r>
+      <w:r>
+        <w:rPr>
+          <w:lang w:val="en-GB"/>
+        </w:rPr>
+        <w:t xml:space="preserve">Door &lt;Element Event=”Js-here”&gt; oftewel </w:t>
+      </w:r>
+      <w:r>
+        <w:rPr>
+          <w:lang w:val="en-GB"/>
+        </w:rPr>
+        <w:t>&lt;image onclock=”spinny”&gt;</w:t>
+      </w:r>
+    </w:p>
+    <w:p>
+      <w:pPr>
+        <w:rPr>
+          <w:lang w:val="en-GB"/>
+        </w:rPr>
+      </w:pPr>
+      <w:r>
+        <w:rPr>
+          <w:lang w:val="en-GB"/>
+        </w:rPr>
+        <w:t xml:space="preserve">15. </w:t>
+      </w:r>
+      <w:r>
+        <w:rPr>
+          <w:lang w:val="en-GB"/>
+        </w:rPr>
+        <w:t>met &lt;Element Class/Id=name event=”document.GetElementByClass/Id(‘naam’).Verandering&gt;</w:t>
+      </w:r>
+      <w:r>
+        <w:rPr>
+          <w:lang w:val="en-GB"/>
+        </w:rPr>
+        <w:br/>
+      </w:r>
+      <w:r>
+        <w:rPr>
+          <w:lang w:val="en-GB"/>
+        </w:rPr>
+        <w:br/>
+      </w:r>
+      <w:r>
+        <w:rPr>
+          <w:lang w:val="en-GB"/>
+        </w:rPr>
+        <w:t>1.2</w:t>
+      </w:r>
+    </w:p>
+    <w:p>
+      <w:pPr>
+        <w:rPr>
+          <w:lang w:val="en-GB"/>
+        </w:rPr>
+      </w:pPr>
+      <w:r>
+        <w:rPr>
+          <w:lang w:val="en-GB"/>
+        </w:rPr>
+        <w:t xml:space="preserve">1. </w:t>
+      </w:r>
+      <w:r>
+        <w:rPr>
+          <w:lang w:val="en-GB"/>
+        </w:rPr>
+        <w:t>basically a pop-up box</w:t>
+      </w:r>
+    </w:p>
+    <w:p>
+      <w:r>
+        <w:t xml:space="preserve">2. </w:t>
+      </w:r>
+      <w:r>
+        <w:t>Events die door meerdere documenten g</w:t>
+      </w:r>
+      <w:r>
+        <w:t>ebruikt kunnen worden</w:t>
+      </w:r>
+    </w:p>
+    <w:p>
+      <w:r>
+        <w:t>3. EventListener</w:t>
+      </w:r>
+    </w:p>
+    <w:p>
+      <w:r>
+        <w:t>4. DE event listener luistert naar welke key je presst</w:t>
+      </w:r>
+    </w:p>
+    <w:p>
+      <w:r>
+        <w:t>5. luistert naar key numer 27</w:t>
+      </w:r>
+    </w:p>
+    <w:p>
+      <w:r>
+        <w:t>6. Een tijdelijk object</w:t>
       </w:r>
     </w:p>
     <w:sectPr>

</xml_diff>

<commit_message>
couldnt focus today, apolagies
</commit_message>
<xml_diff>
--- a/Extra Javascript/questions week 5 and 6.docx
+++ b/Extra Javascript/questions week 5 and 6.docx
@@ -254,6 +254,11 @@
     <w:p>
       <w:r>
         <w:t>6. Een tijdelijk object</w:t>
+      </w:r>
+    </w:p>
+    <w:p>
+      <w:r>
+        <w:t>aaaaaaaaaaa</w:t>
       </w:r>
     </w:p>
     <w:sectPr>

</xml_diff>